<commit_message>
EDIT: MEGACOMMIT edits to all diagrams
</commit_message>
<xml_diff>
--- a/RASD/temp-docs/GivePermission.docx
+++ b/RASD/temp-docs/GivePermission.docx
@@ -4,42 +4,12 @@
   <w:body>
     <w:p>
       <w:r>
-        <w:t>GivePermission</w:t>
-      </w:r>
-      <w:r>
-        <w:t xml:space="preserve"> Scenario:</w:t>
+        <w:t>GivePermission Scenario:</w:t>
       </w:r>
     </w:p>
     <w:p>
-      <w:pPr>
-        <w:pStyle w:val="ListParagraph"/>
-        <w:numPr>
-          <w:ilvl w:val="0"/>
-          <w:numId w:val="1"/>
-        </w:numPr>
-      </w:pPr>
       <w:r>
-        <w:t xml:space="preserve">Bob has finished the registration process for the </w:t>
-      </w:r>
-      <w:proofErr w:type="spellStart"/>
-      <w:r>
-        <w:t>SafeStreets</w:t>
-      </w:r>
-      <w:proofErr w:type="spellEnd"/>
-      <w:r>
-        <w:t xml:space="preserve"> app and has logged in for the first time he gets a message from the app asking permission to access his mobile phone camera; he accepts. </w:t>
-      </w:r>
-    </w:p>
-    <w:p>
-      <w:pPr>
-        <w:pStyle w:val="ListParagraph"/>
-        <w:numPr>
-          <w:ilvl w:val="0"/>
-          <w:numId w:val="1"/>
-        </w:numPr>
-      </w:pPr>
-      <w:r>
-        <w:t>He then gets a second message to give permission to the app to access his current location; he accepts this as well.</w:t>
+        <w:t>Bob has finished the registration process for the SafeStreets app and has logged in for the first time he gets a message from the app asking permission to access his mobile phone camera; he accepts. He then gets a second message to give permission to the app to access his current location; he accepts this as well.</w:t>
       </w:r>
     </w:p>
     <w:tbl>
@@ -58,6 +28,7 @@
             <w:tcW w:w="2335" w:type="dxa"/>
           </w:tcPr>
           <w:p>
+            <w:bookmarkStart w:id="0" w:name="_GoBack" w:colFirst="0" w:colLast="1"/>
             <w:r>
               <w:t>Name</w:t>
             </w:r>
@@ -91,10 +62,7 @@
           </w:tcPr>
           <w:p>
             <w:r>
-              <w:t>Registered</w:t>
-            </w:r>
-            <w:r>
-              <w:t xml:space="preserve"> User</w:t>
+              <w:t>Registered User</w:t>
             </w:r>
           </w:p>
         </w:tc>
@@ -224,60 +192,33 @@
             <w:tcW w:w="7015" w:type="dxa"/>
           </w:tcPr>
           <w:p>
-            <w:pPr>
-              <w:pStyle w:val="ListParagraph"/>
-              <w:numPr>
-                <w:ilvl w:val="0"/>
-                <w:numId w:val="4"/>
-              </w:numPr>
-            </w:pPr>
             <w:r>
               <w:t>The user denies access to either camera or location data</w:t>
             </w:r>
-          </w:p>
-          <w:p>
-            <w:pPr>
-              <w:pStyle w:val="ListParagraph"/>
-              <w:numPr>
-                <w:ilvl w:val="1"/>
-                <w:numId w:val="4"/>
-              </w:numPr>
-            </w:pPr>
+            <w:r>
+              <w:t>:</w:t>
+            </w:r>
+          </w:p>
+          <w:p>
             <w:r>
               <w:t>A message appears stating that if access is not granted no traffic violation reports can be made and asking the user if they want to continue anyway</w:t>
             </w:r>
           </w:p>
           <w:p>
-            <w:pPr>
-              <w:pStyle w:val="ListParagraph"/>
-              <w:numPr>
-                <w:ilvl w:val="1"/>
-                <w:numId w:val="4"/>
-              </w:numPr>
-            </w:pPr>
             <w:r>
               <w:t>If the user continues, they will not be able to make violation reports</w:t>
             </w:r>
           </w:p>
           <w:p>
-            <w:pPr>
-              <w:pStyle w:val="ListParagraph"/>
-              <w:numPr>
-                <w:ilvl w:val="1"/>
-                <w:numId w:val="4"/>
-              </w:numPr>
-            </w:pPr>
             <w:r>
               <w:t>If the user grants access, all functions of the system are available to be exploited by the user</w:t>
             </w:r>
           </w:p>
         </w:tc>
       </w:tr>
+      <w:bookmarkEnd w:id="0"/>
     </w:tbl>
-    <w:p>
-      <w:bookmarkStart w:id="0" w:name="_GoBack"/>
-      <w:bookmarkEnd w:id="0"/>
-    </w:p>
+    <w:p/>
     <w:p/>
     <w:sectPr>
       <w:pgSz w:w="12240" w:h="15840"/>
@@ -748,7 +689,7 @@
       </w:pPr>
     </w:pPrDefault>
   </w:docDefaults>
-  <w:latentStyles w:defLockedState="0" w:defUIPriority="99" w:defSemiHidden="0" w:defUnhideWhenUsed="0" w:defQFormat="0" w:count="377">
+  <w:latentStyles w:defLockedState="0" w:defUIPriority="99" w:defSemiHidden="0" w:defUnhideWhenUsed="0" w:defQFormat="0" w:count="376">
     <w:lsdException w:name="Normal" w:uiPriority="0" w:qFormat="1"/>
     <w:lsdException w:name="heading 1" w:uiPriority="9" w:qFormat="1"/>
     <w:lsdException w:name="heading 2" w:semiHidden="1" w:uiPriority="9" w:unhideWhenUsed="1" w:qFormat="1"/>
@@ -854,6 +795,7 @@
     <w:lsdException w:name="HTML Sample" w:semiHidden="1" w:unhideWhenUsed="1"/>
     <w:lsdException w:name="HTML Typewriter" w:semiHidden="1" w:unhideWhenUsed="1"/>
     <w:lsdException w:name="HTML Variable" w:semiHidden="1" w:unhideWhenUsed="1"/>
+    <w:lsdException w:name="Normal Table" w:semiHidden="1" w:unhideWhenUsed="1"/>
     <w:lsdException w:name="annotation subject" w:semiHidden="1" w:unhideWhenUsed="1"/>
     <w:lsdException w:name="No List" w:semiHidden="1" w:unhideWhenUsed="1"/>
     <w:lsdException w:name="Outline List 1" w:semiHidden="1" w:unhideWhenUsed="1"/>
@@ -898,6 +840,7 @@
     <w:lsdException w:name="Table Professional" w:semiHidden="1" w:unhideWhenUsed="1"/>
     <w:lsdException w:name="Table Subtle 1" w:semiHidden="1" w:unhideWhenUsed="1"/>
     <w:lsdException w:name="Table Subtle 2" w:semiHidden="1" w:unhideWhenUsed="1"/>
+    <w:lsdException w:name="Table Web 1" w:semiHidden="1" w:unhideWhenUsed="1"/>
     <w:lsdException w:name="Table Web 2" w:semiHidden="1" w:unhideWhenUsed="1"/>
     <w:lsdException w:name="Table Web 3" w:semiHidden="1" w:unhideWhenUsed="1"/>
     <w:lsdException w:name="Balloon Text" w:semiHidden="1" w:unhideWhenUsed="1"/>
@@ -1123,7 +1066,6 @@
     <w:lsdException w:name="Hashtag" w:semiHidden="1" w:unhideWhenUsed="1"/>
     <w:lsdException w:name="Unresolved Mention" w:semiHidden="1" w:unhideWhenUsed="1"/>
     <w:lsdException w:name="Smart Link" w:semiHidden="1" w:unhideWhenUsed="1"/>
-    <w:lsdException w:name="Smart Link Error" w:semiHidden="1" w:unhideWhenUsed="1"/>
   </w:latentStyles>
   <w:style w:type="paragraph" w:default="1" w:styleId="Normal">
     <w:name w:val="Normal"/>

</xml_diff>